<commit_message>
Fixed a mistake in the output.
</commit_message>
<xml_diff>
--- a/WS02/Workshop2.docx
+++ b/WS02/Workshop2.docx
@@ -661,7 +661,6 @@
         </w:rPr>
         <w:t xml:space="preserve"> portion: </w:t>
       </w:r>
-      <w:proofErr w:type="gramStart"/>
       <w:r>
         <w:rPr>
           <w:rFonts w:eastAsia="Times New Roman" w:cs="Arial"/>
@@ -673,7 +672,6 @@
         </w:rPr>
         <w:t>0</w:t>
       </w:r>
-      <w:proofErr w:type="gramEnd"/>
       <w:r>
         <w:rPr>
           <w:rFonts w:eastAsia="Times New Roman" w:cs="Arial"/>
@@ -5737,7 +5735,7 @@
           <w:sz w:val="32"/>
           <w:szCs w:val="32"/>
         </w:rPr>
-        <w:t>~</w:t>
+        <w:t>~profname.proflastname/submit 2</w:t>
       </w:r>
       <w:r>
         <w:rPr>
@@ -5749,7 +5747,7 @@
           <w:sz w:val="32"/>
           <w:szCs w:val="32"/>
         </w:rPr>
-        <w:t>profname.proflastname/submit 200</w:t>
+        <w:t>00</w:t>
       </w:r>
       <w:r>
         <w:rPr>
@@ -6412,7 +6410,7 @@
           <w:szCs w:val="20"/>
           <w:lang w:eastAsia="zh-CN"/>
         </w:rPr>
-        <w:t>are</w:t>
+        <w:t>of SICT</w:t>
       </w:r>
       <w:r>
         <w:rPr>
@@ -6676,7 +6674,7 @@
           <w:szCs w:val="20"/>
           <w:lang w:eastAsia="zh-CN"/>
         </w:rPr>
-        <w:t>all Kingdoms</w:t>
+        <w:t>SICT</w:t>
       </w:r>
       <w:r>
         <w:rPr>
@@ -12939,7 +12937,7 @@
           <w:sz w:val="32"/>
           <w:szCs w:val="32"/>
         </w:rPr>
-        <w:t>~</w:t>
+        <w:t>~profname.proflastname/submit 2</w:t>
       </w:r>
       <w:r>
         <w:rPr>
@@ -12951,8 +12949,10 @@
           <w:sz w:val="32"/>
           <w:szCs w:val="32"/>
         </w:rPr>
-        <w:t>profname.proflastname/submit 200</w:t>
-      </w:r>
+        <w:t>00</w:t>
+      </w:r>
+      <w:bookmarkStart w:id="0" w:name="_GoBack"/>
+      <w:bookmarkEnd w:id="0"/>
       <w:r>
         <w:rPr>
           <w:rFonts w:ascii="Consolas" w:eastAsia="Times New Roman" w:hAnsi="Consolas" w:cs="Courier New"/>
@@ -13085,8 +13085,6 @@
         </w:rPr>
         <w:t>If the professor is not satisfied with your implementation, your professor may ask you to resubmit. Resubmissions will attract a penalty.</w:t>
       </w:r>
-      <w:bookmarkStart w:id="0" w:name="_GoBack"/>
-      <w:bookmarkEnd w:id="0"/>
     </w:p>
     <w:sectPr>
       <w:pgSz w:w="12240" w:h="15840"/>
@@ -14472,7 +14470,7 @@
 </file>
 
 <file path=customXml/itemProps1.xml><?xml version="1.0" encoding="utf-8"?>
-<ds:datastoreItem xmlns:ds="http://schemas.openxmlformats.org/officeDocument/2006/customXml" ds:itemID="{BC21369D-3648-46CF-AC10-495B532E998E}">
+<ds:datastoreItem xmlns:ds="http://schemas.openxmlformats.org/officeDocument/2006/customXml" ds:itemID="{1A730186-428C-4755-8859-0E1F919EC1A5}">
   <ds:schemaRefs>
     <ds:schemaRef ds:uri="http://schemas.openxmlformats.org/officeDocument/2006/bibliography"/>
   </ds:schemaRefs>

</xml_diff>